<commit_message>
version 1.0.1 primer cambio
</commit_message>
<xml_diff>
--- a/ejemplos.docx
+++ b/ejemplos.docx
@@ -6,7 +6,11 @@
       <w:r>
         <w:t xml:space="preserve">Hola </w:t>
       </w:r>
+      <w:r>
+        <w:t>como estas?</w:t>
+      </w:r>
     </w:p>
+    <w:p/>
     <w:sectPr>
       <w:pgSz w:w="12240" w:h="15840"/>
       <w:pgMar w:top="1417" w:right="1701" w:bottom="1417" w:left="1701" w:header="720" w:footer="720" w:gutter="0"/>

</xml_diff>